<commit_message>
191-198 detectors from preliminary_list_of_detectors.pdf
</commit_message>
<xml_diff>
--- a/src/main/docs/vulnerabilities_docs/MAJOR/FB.IJU_ASSERT_METHOD_INVOKED_FROM_RUN_METHOD.docx
+++ b/src/main/docs/vulnerabilities_docs/MAJOR/FB.IJU_ASSERT_METHOD_INVOKED_FROM_RUN_METHOD.docx
@@ -26,21 +26,31 @@
         </w:rPr>
         <w:t>FB.IJU_ASSERT_METHOD_INVOKED_FROM_RUN_METHOD</w:t>
       </w:r>
+    </w:p>
+    <w:p>
+      <w:pPr>
+        <w:pStyle w:val="td_text"/>
+        <w:bidi w:val="0"/>
+        <w:ind w:left="720" w:right="0" w:firstLine="0"/>
+        <w:jc w:val="both"/>
+        <w:rPr>
+          <w:rFonts w:ascii="Times New Roman" w:cs="Times New Roman" w:hAnsi="Times New Roman" w:eastAsia="Times New Roman"/>
+          <w:rtl w:val="0"/>
+        </w:rPr>
+      </w:pPr>
+      <w:r>
+        <w:rPr>
+          <w:rFonts w:ascii="Times New Roman" w:cs="Times New Roman" w:hAnsi="Times New Roman" w:eastAsia="Times New Roman"/>
+        </w:rPr>
+        <w:tab/>
+      </w:r>
       <w:r>
         <w:rPr>
           <w:rFonts w:ascii="Times New Roman" w:hAnsi="Times New Roman" w:hint="default"/>
           <w:rtl w:val="0"/>
           <w:lang w:val="ru-RU"/>
         </w:rPr>
-        <w:t xml:space="preserve">Ошибка </w:t>
-      </w:r>
-      <w:r>
-        <w:rPr>
-          <w:rFonts w:ascii="Times New Roman" w:hAnsi="Times New Roman" w:hint="default"/>
-          <w:rtl w:val="0"/>
-          <w:lang w:val="ru-RU"/>
-        </w:rPr>
-        <w:t>Детектор определяет ошибку</w:t>
+        <w:t>Ошибка Детектор определяет ошибку</w:t>
       </w:r>
       <w:r>
         <w:rPr>
@@ -249,7 +259,7 @@
       <w:tblPr>
         <w:tblW w:w="9335" w:type="dxa"/>
         <w:jc w:val="left"/>
-        <w:tblInd w:w="108" w:type="dxa"/>
+        <w:tblInd w:w="216" w:type="dxa"/>
         <w:tblBorders>
           <w:top w:val="single" w:color="ffffff" w:sz="8" w:space="0" w:shadow="0" w:frame="0"/>
           <w:left w:val="single" w:color="ffffff" w:sz="8" w:space="0" w:shadow="0" w:frame="0"/>
@@ -270,7 +280,7 @@
           <w:shd w:val="clear" w:color="auto" w:fill="cdd4e9"/>
         </w:tblPrEx>
         <w:trPr>
-          <w:trHeight w:val="705" w:hRule="atLeast"/>
+          <w:trHeight w:val="725" w:hRule="atLeast"/>
         </w:trPr>
         <w:tc>
           <w:tcPr>
@@ -363,7 +373,7 @@
           <w:shd w:val="clear" w:color="auto" w:fill="cdd4e9"/>
         </w:tblPrEx>
         <w:trPr>
-          <w:trHeight w:val="715" w:hRule="atLeast"/>
+          <w:trHeight w:val="735" w:hRule="atLeast"/>
         </w:trPr>
         <w:tc>
           <w:tcPr>
@@ -438,7 +448,7 @@
           <w:shd w:val="clear" w:color="auto" w:fill="cdd4e9"/>
         </w:tblPrEx>
         <w:trPr>
-          <w:trHeight w:val="705" w:hRule="atLeast"/>
+          <w:trHeight w:val="725" w:hRule="atLeast"/>
         </w:trPr>
         <w:tc>
           <w:tcPr>
@@ -513,7 +523,7 @@
           <w:shd w:val="clear" w:color="auto" w:fill="cdd4e9"/>
         </w:tblPrEx>
         <w:trPr>
-          <w:trHeight w:val="495" w:hRule="atLeast"/>
+          <w:trHeight w:val="515" w:hRule="atLeast"/>
         </w:trPr>
         <w:tc>
           <w:tcPr>
@@ -589,7 +599,7 @@
           <w:shd w:val="clear" w:color="auto" w:fill="cdd4e9"/>
         </w:tblPrEx>
         <w:trPr>
-          <w:trHeight w:val="495" w:hRule="atLeast"/>
+          <w:trHeight w:val="515" w:hRule="atLeast"/>
         </w:trPr>
         <w:tc>
           <w:tcPr>
@@ -665,7 +675,7 @@
           <w:shd w:val="clear" w:color="auto" w:fill="cdd4e9"/>
         </w:tblPrEx>
         <w:trPr>
-          <w:trHeight w:val="495" w:hRule="atLeast"/>
+          <w:trHeight w:val="515" w:hRule="atLeast"/>
         </w:trPr>
         <w:tc>
           <w:tcPr>
@@ -741,7 +751,7 @@
           <w:shd w:val="clear" w:color="auto" w:fill="cdd4e9"/>
         </w:tblPrEx>
         <w:trPr>
-          <w:trHeight w:val="910" w:hRule="atLeast"/>
+          <w:trHeight w:val="930" w:hRule="atLeast"/>
         </w:trPr>
         <w:tc>
           <w:tcPr>
@@ -863,7 +873,7 @@
           <w:shd w:val="clear" w:color="auto" w:fill="cdd4e9"/>
         </w:tblPrEx>
         <w:trPr>
-          <w:trHeight w:val="940" w:hRule="atLeast"/>
+          <w:trHeight w:val="960" w:hRule="atLeast"/>
         </w:trPr>
         <w:tc>
           <w:tcPr>
@@ -933,28 +943,27 @@
             </w:r>
             <w:r>
               <w:rPr>
-                <w:rFonts w:ascii="Courier" w:hAnsi="Courier"/>
-                <w:sz w:val="26"/>
-                <w:szCs w:val="26"/>
-                <w:rtl w:val="0"/>
-              </w:rPr>
-              <w:t>assert</w:t>
+                <w:rFonts w:ascii="Times New Roman" w:hAnsi="Times New Roman"/>
+                <w:rtl w:val="0"/>
+                <w:lang w:val="ru-RU"/>
+              </w:rPr>
+              <w:t xml:space="preserve">assert </w:t>
             </w:r>
             <w:r>
               <w:rPr>
                 <w:rFonts w:ascii="Times New Roman" w:hAnsi="Times New Roman" w:hint="default"/>
                 <w:rtl w:val="0"/>
-              </w:rPr>
-              <w:t xml:space="preserve"> вне метода </w:t>
-            </w:r>
-            <w:r>
-              <w:rPr>
-                <w:rFonts w:ascii="Courier" w:hAnsi="Courier"/>
-                <w:sz w:val="26"/>
-                <w:szCs w:val="26"/>
-                <w:rtl w:val="0"/>
-              </w:rPr>
-              <w:t>run</w:t>
+                <w:lang w:val="ru-RU"/>
+              </w:rPr>
+              <w:t xml:space="preserve">вне метода </w:t>
+            </w:r>
+            <w:r>
+              <w:rPr>
+                <w:rFonts w:ascii="Times New Roman" w:hAnsi="Times New Roman"/>
+                <w:rtl w:val="0"/>
+                <w:lang w:val="ru-RU"/>
+              </w:rPr>
+              <w:t xml:space="preserve">run </w:t>
             </w:r>
             <w:r>
               <w:rPr>
@@ -962,12 +971,13 @@
                 <w:rtl w:val="0"/>
                 <w:lang w:val="ru-RU"/>
               </w:rPr>
-              <w:t xml:space="preserve"> в тестовых классах </w:t>
+              <w:t xml:space="preserve">в тестовых классах </w:t>
             </w:r>
             <w:r>
               <w:rPr>
                 <w:rFonts w:ascii="Times New Roman" w:hAnsi="Times New Roman"/>
                 <w:rtl w:val="0"/>
+                <w:lang w:val="ru-RU"/>
               </w:rPr>
               <w:t xml:space="preserve">JUnit </w:t>
             </w:r>
@@ -975,6 +985,7 @@
               <w:rPr>
                 <w:rFonts w:ascii="Times New Roman" w:hAnsi="Times New Roman" w:hint="default"/>
                 <w:rtl w:val="0"/>
+                <w:lang w:val="ru-RU"/>
               </w:rPr>
               <w:t>может привести к тому</w:t>
             </w:r>
@@ -982,6 +993,7 @@
               <w:rPr>
                 <w:rFonts w:ascii="Times New Roman" w:hAnsi="Times New Roman"/>
                 <w:rtl w:val="0"/>
+                <w:lang w:val="ru-RU"/>
               </w:rPr>
               <w:t xml:space="preserve">, </w:t>
             </w:r>
@@ -997,6 +1009,7 @@
               <w:rPr>
                 <w:rFonts w:ascii="Times New Roman" w:hAnsi="Times New Roman"/>
                 <w:rtl w:val="0"/>
+                <w:lang w:val="ru-RU"/>
               </w:rPr>
               <w:t xml:space="preserve">, </w:t>
             </w:r>
@@ -1012,6 +1025,7 @@
               <w:rPr>
                 <w:rFonts w:ascii="Times New Roman" w:hAnsi="Times New Roman"/>
                 <w:rtl w:val="0"/>
+                <w:lang w:val="ru-RU"/>
               </w:rPr>
               <w:t>.</w:t>
             </w:r>
@@ -1024,6 +1038,18 @@
         <w:pStyle w:val="td_text"/>
         <w:widowControl w:val="0"/>
         <w:spacing w:line="240" w:lineRule="auto"/>
+        <w:ind w:left="108" w:hanging="108"/>
+        <w:jc w:val="left"/>
+        <w:rPr>
+          <w:rFonts w:ascii="Times New Roman" w:cs="Times New Roman" w:hAnsi="Times New Roman" w:eastAsia="Times New Roman"/>
+        </w:rPr>
+      </w:pPr>
+    </w:p>
+    <w:p>
+      <w:pPr>
+        <w:pStyle w:val="td_text"/>
+        <w:widowControl w:val="0"/>
+        <w:spacing w:line="240" w:lineRule="auto"/>
         <w:ind w:firstLine="0"/>
         <w:rPr>
           <w:rFonts w:ascii="Times New Roman" w:cs="Times New Roman" w:hAnsi="Times New Roman" w:eastAsia="Times New Roman"/>
@@ -1202,7 +1228,7 @@
       <w:tblPr>
         <w:tblW w:w="9345" w:type="dxa"/>
         <w:jc w:val="left"/>
-        <w:tblInd w:w="108" w:type="dxa"/>
+        <w:tblInd w:w="216" w:type="dxa"/>
         <w:tblBorders>
           <w:top w:val="single" w:color="ffffff" w:sz="8" w:space="0" w:shadow="0" w:frame="0"/>
           <w:left w:val="single" w:color="ffffff" w:sz="8" w:space="0" w:shadow="0" w:frame="0"/>
@@ -1223,7 +1249,7 @@
           <w:shd w:val="clear" w:color="auto" w:fill="cdd4e9"/>
         </w:tblPrEx>
         <w:trPr>
-          <w:trHeight w:val="300" w:hRule="atLeast"/>
+          <w:trHeight w:val="310" w:hRule="atLeast"/>
         </w:trPr>
         <w:tc>
           <w:tcPr>
@@ -1297,7 +1323,7 @@
           <w:shd w:val="clear" w:color="auto" w:fill="cdd4e9"/>
         </w:tblPrEx>
         <w:trPr>
-          <w:trHeight w:val="5100" w:hRule="atLeast"/>
+          <w:trHeight w:val="5110" w:hRule="atLeast"/>
         </w:trPr>
         <w:tc>
           <w:tcPr>
@@ -1327,12 +1353,16 @@
                 <w:tab w:val="left" w:pos="2880"/>
                 <w:tab w:val="left" w:pos="3600"/>
               </w:tabs>
+              <w:rPr>
+                <w:shd w:val="nil" w:color="auto" w:fill="auto"/>
+              </w:rPr>
             </w:pPr>
             <w:r>
               <w:rPr>
                 <w:rFonts w:ascii="Times New Roman" w:hAnsi="Times New Roman"/>
                 <w:sz w:val="24"/>
                 <w:szCs w:val="24"/>
+                <w:shd w:val="nil" w:color="auto" w:fill="auto"/>
                 <w:rtl w:val="0"/>
               </w:rPr>
               <w:t>@Test</w:t>
@@ -1348,13 +1378,22 @@
                 <w:tab w:val="left" w:pos="2880"/>
                 <w:tab w:val="left" w:pos="3600"/>
               </w:tabs>
+              <w:bidi w:val="0"/>
+              <w:ind w:left="0" w:right="0" w:firstLine="0"/>
+              <w:jc w:val="left"/>
+              <w:rPr>
+                <w:shd w:val="nil" w:color="auto" w:fill="auto"/>
+                <w:rtl w:val="0"/>
+              </w:rPr>
             </w:pPr>
             <w:r>
               <w:rPr>
                 <w:rFonts w:ascii="Times New Roman" w:hAnsi="Times New Roman"/>
                 <w:sz w:val="24"/>
                 <w:szCs w:val="24"/>
-                <w:rtl w:val="0"/>
+                <w:shd w:val="nil" w:color="auto" w:fill="auto"/>
+                <w:rtl w:val="0"/>
+                <w:lang w:val="en-US"/>
               </w:rPr>
               <w:t>public void incorrectTest() throws InterruptedException {</w:t>
             </w:r>
@@ -1369,13 +1408,22 @@
                 <w:tab w:val="left" w:pos="2880"/>
                 <w:tab w:val="left" w:pos="3600"/>
               </w:tabs>
+              <w:bidi w:val="0"/>
+              <w:ind w:left="0" w:right="0" w:firstLine="0"/>
+              <w:jc w:val="left"/>
+              <w:rPr>
+                <w:shd w:val="nil" w:color="auto" w:fill="auto"/>
+                <w:rtl w:val="0"/>
+              </w:rPr>
             </w:pPr>
             <w:r>
               <w:rPr>
                 <w:rFonts w:ascii="Times New Roman" w:hAnsi="Times New Roman"/>
                 <w:sz w:val="24"/>
                 <w:szCs w:val="24"/>
-                <w:rtl w:val="0"/>
+                <w:shd w:val="nil" w:color="auto" w:fill="auto"/>
+                <w:rtl w:val="0"/>
+                <w:lang w:val="en-US"/>
               </w:rPr>
               <w:t xml:space="preserve">    Thread thread = new Thread(</w:t>
             </w:r>
@@ -1390,12 +1438,20 @@
                 <w:tab w:val="left" w:pos="2880"/>
                 <w:tab w:val="left" w:pos="3600"/>
               </w:tabs>
+              <w:bidi w:val="0"/>
+              <w:ind w:left="0" w:right="0" w:firstLine="0"/>
+              <w:jc w:val="left"/>
+              <w:rPr>
+                <w:shd w:val="nil" w:color="auto" w:fill="auto"/>
+                <w:rtl w:val="0"/>
+              </w:rPr>
             </w:pPr>
             <w:r>
               <w:rPr>
                 <w:rFonts w:ascii="Times New Roman" w:hAnsi="Times New Roman"/>
                 <w:sz w:val="24"/>
                 <w:szCs w:val="24"/>
+                <w:shd w:val="nil" w:color="auto" w:fill="auto"/>
                 <w:rtl w:val="0"/>
               </w:rPr>
               <w:t xml:space="preserve">            () -&gt; {</w:t>
@@ -1411,12 +1467,20 @@
                 <w:tab w:val="left" w:pos="2880"/>
                 <w:tab w:val="left" w:pos="3600"/>
               </w:tabs>
+              <w:bidi w:val="0"/>
+              <w:ind w:left="0" w:right="0" w:firstLine="0"/>
+              <w:jc w:val="left"/>
+              <w:rPr>
+                <w:shd w:val="nil" w:color="auto" w:fill="auto"/>
+                <w:rtl w:val="0"/>
+              </w:rPr>
             </w:pPr>
             <w:r>
               <w:rPr>
                 <w:rFonts w:ascii="Times New Roman" w:hAnsi="Times New Roman"/>
                 <w:sz w:val="24"/>
                 <w:szCs w:val="24"/>
+                <w:shd w:val="nil" w:color="auto" w:fill="auto"/>
                 <w:rtl w:val="0"/>
               </w:rPr>
               <w:t xml:space="preserve">                // </w:t>
@@ -1426,7 +1490,9 @@
                 <w:rFonts w:ascii="Times New Roman" w:hAnsi="Times New Roman" w:hint="default"/>
                 <w:sz w:val="24"/>
                 <w:szCs w:val="24"/>
-                <w:rtl w:val="0"/>
+                <w:shd w:val="nil" w:color="auto" w:fill="auto"/>
+                <w:rtl w:val="0"/>
+                <w:lang w:val="ru-RU"/>
               </w:rPr>
               <w:t>Не выполнится</w:t>
             </w:r>
@@ -1441,13 +1507,22 @@
                 <w:tab w:val="left" w:pos="2880"/>
                 <w:tab w:val="left" w:pos="3600"/>
               </w:tabs>
+              <w:bidi w:val="0"/>
+              <w:ind w:left="0" w:right="0" w:firstLine="0"/>
+              <w:jc w:val="left"/>
+              <w:rPr>
+                <w:shd w:val="nil" w:color="auto" w:fill="auto"/>
+                <w:rtl w:val="0"/>
+              </w:rPr>
             </w:pPr>
             <w:r>
               <w:rPr>
                 <w:rFonts w:ascii="Times New Roman" w:hAnsi="Times New Roman"/>
                 <w:sz w:val="24"/>
                 <w:szCs w:val="24"/>
-                <w:rtl w:val="0"/>
+                <w:shd w:val="nil" w:color="auto" w:fill="auto"/>
+                <w:rtl w:val="0"/>
+                <w:lang w:val="it-IT"/>
               </w:rPr>
               <w:t xml:space="preserve">                assertEquals(1, 2);</w:t>
             </w:r>
@@ -1462,12 +1537,20 @@
                 <w:tab w:val="left" w:pos="2880"/>
                 <w:tab w:val="left" w:pos="3600"/>
               </w:tabs>
+              <w:bidi w:val="0"/>
+              <w:ind w:left="0" w:right="0" w:firstLine="0"/>
+              <w:jc w:val="left"/>
+              <w:rPr>
+                <w:shd w:val="nil" w:color="auto" w:fill="auto"/>
+                <w:rtl w:val="0"/>
+              </w:rPr>
             </w:pPr>
             <w:r>
               <w:rPr>
                 <w:rFonts w:ascii="Times New Roman" w:hAnsi="Times New Roman"/>
                 <w:sz w:val="24"/>
                 <w:szCs w:val="24"/>
+                <w:shd w:val="nil" w:color="auto" w:fill="auto"/>
                 <w:rtl w:val="0"/>
               </w:rPr>
               <w:t xml:space="preserve">            });</w:t>
@@ -1483,6 +1566,9 @@
                 <w:tab w:val="left" w:pos="2880"/>
                 <w:tab w:val="left" w:pos="3600"/>
               </w:tabs>
+              <w:rPr>
+                <w:shd w:val="nil" w:color="auto" w:fill="auto"/>
+              </w:rPr>
             </w:pPr>
           </w:p>
           <w:p>
@@ -1495,13 +1581,22 @@
                 <w:tab w:val="left" w:pos="2880"/>
                 <w:tab w:val="left" w:pos="3600"/>
               </w:tabs>
+              <w:bidi w:val="0"/>
+              <w:ind w:left="0" w:right="0" w:firstLine="0"/>
+              <w:jc w:val="left"/>
+              <w:rPr>
+                <w:shd w:val="nil" w:color="auto" w:fill="auto"/>
+                <w:rtl w:val="0"/>
+              </w:rPr>
             </w:pPr>
             <w:r>
               <w:rPr>
                 <w:rFonts w:ascii="Times New Roman" w:hAnsi="Times New Roman"/>
                 <w:sz w:val="24"/>
                 <w:szCs w:val="24"/>
-                <w:rtl w:val="0"/>
+                <w:shd w:val="nil" w:color="auto" w:fill="auto"/>
+                <w:rtl w:val="0"/>
+                <w:lang w:val="en-US"/>
               </w:rPr>
               <w:t xml:space="preserve">    thread.start();</w:t>
             </w:r>
@@ -1516,13 +1611,22 @@
                 <w:tab w:val="left" w:pos="2880"/>
                 <w:tab w:val="left" w:pos="3600"/>
               </w:tabs>
+              <w:bidi w:val="0"/>
+              <w:ind w:left="0" w:right="0" w:firstLine="0"/>
+              <w:jc w:val="left"/>
+              <w:rPr>
+                <w:shd w:val="nil" w:color="auto" w:fill="auto"/>
+                <w:rtl w:val="0"/>
+              </w:rPr>
             </w:pPr>
             <w:r>
               <w:rPr>
                 <w:rFonts w:ascii="Times New Roman" w:hAnsi="Times New Roman"/>
                 <w:sz w:val="24"/>
                 <w:szCs w:val="24"/>
-                <w:rtl w:val="0"/>
+                <w:shd w:val="nil" w:color="auto" w:fill="auto"/>
+                <w:rtl w:val="0"/>
+                <w:lang w:val="en-US"/>
               </w:rPr>
               <w:t xml:space="preserve">    thread.join();</w:t>
             </w:r>
@@ -1537,12 +1641,19 @@
                 <w:tab w:val="left" w:pos="2880"/>
                 <w:tab w:val="left" w:pos="3600"/>
               </w:tabs>
+              <w:bidi w:val="0"/>
+              <w:ind w:left="0" w:right="0" w:firstLine="0"/>
+              <w:jc w:val="left"/>
+              <w:rPr>
+                <w:rtl w:val="0"/>
+              </w:rPr>
             </w:pPr>
             <w:r>
               <w:rPr>
                 <w:rFonts w:ascii="Times New Roman" w:hAnsi="Times New Roman"/>
                 <w:sz w:val="24"/>
                 <w:szCs w:val="24"/>
+                <w:shd w:val="nil" w:color="auto" w:fill="auto"/>
                 <w:rtl w:val="0"/>
               </w:rPr>
               <w:t>}</w:t>
@@ -1579,12 +1690,16 @@
                 <w:tab w:val="left" w:pos="4320"/>
                 <w:tab w:val="left" w:pos="5040"/>
               </w:tabs>
+              <w:rPr>
+                <w:shd w:val="nil" w:color="auto" w:fill="auto"/>
+              </w:rPr>
             </w:pPr>
             <w:r>
               <w:rPr>
                 <w:rFonts w:ascii="Times New Roman" w:hAnsi="Times New Roman"/>
                 <w:sz w:val="24"/>
                 <w:szCs w:val="24"/>
+                <w:shd w:val="nil" w:color="auto" w:fill="auto"/>
                 <w:rtl w:val="0"/>
               </w:rPr>
               <w:t>@Test</w:t>
@@ -1602,13 +1717,22 @@
                 <w:tab w:val="left" w:pos="4320"/>
                 <w:tab w:val="left" w:pos="5040"/>
               </w:tabs>
+              <w:bidi w:val="0"/>
+              <w:ind w:left="0" w:right="0" w:firstLine="0"/>
+              <w:jc w:val="left"/>
+              <w:rPr>
+                <w:shd w:val="nil" w:color="auto" w:fill="auto"/>
+                <w:rtl w:val="0"/>
+              </w:rPr>
             </w:pPr>
             <w:r>
               <w:rPr>
                 <w:rFonts w:ascii="Times New Roman" w:hAnsi="Times New Roman"/>
                 <w:sz w:val="24"/>
                 <w:szCs w:val="24"/>
-                <w:rtl w:val="0"/>
+                <w:shd w:val="nil" w:color="auto" w:fill="auto"/>
+                <w:rtl w:val="0"/>
+                <w:lang w:val="en-US"/>
               </w:rPr>
               <w:t>public void correctTest() throws InterruptedException {</w:t>
             </w:r>
@@ -1625,13 +1749,22 @@
                 <w:tab w:val="left" w:pos="4320"/>
                 <w:tab w:val="left" w:pos="5040"/>
               </w:tabs>
+              <w:bidi w:val="0"/>
+              <w:ind w:left="0" w:right="0" w:firstLine="0"/>
+              <w:jc w:val="left"/>
+              <w:rPr>
+                <w:shd w:val="nil" w:color="auto" w:fill="auto"/>
+                <w:rtl w:val="0"/>
+              </w:rPr>
             </w:pPr>
             <w:r>
               <w:rPr>
                 <w:rFonts w:ascii="Times New Roman" w:hAnsi="Times New Roman"/>
                 <w:sz w:val="24"/>
                 <w:szCs w:val="24"/>
-                <w:rtl w:val="0"/>
+                <w:shd w:val="nil" w:color="auto" w:fill="auto"/>
+                <w:rtl w:val="0"/>
+                <w:lang w:val="en-US"/>
               </w:rPr>
               <w:t xml:space="preserve">    final int[] result = new int[1];</w:t>
             </w:r>
@@ -1648,6 +1781,9 @@
                 <w:tab w:val="left" w:pos="4320"/>
                 <w:tab w:val="left" w:pos="5040"/>
               </w:tabs>
+              <w:rPr>
+                <w:shd w:val="nil" w:color="auto" w:fill="auto"/>
+              </w:rPr>
             </w:pPr>
           </w:p>
           <w:p>
@@ -1662,13 +1798,22 @@
                 <w:tab w:val="left" w:pos="4320"/>
                 <w:tab w:val="left" w:pos="5040"/>
               </w:tabs>
+              <w:bidi w:val="0"/>
+              <w:ind w:left="0" w:right="0" w:firstLine="0"/>
+              <w:jc w:val="left"/>
+              <w:rPr>
+                <w:shd w:val="nil" w:color="auto" w:fill="auto"/>
+                <w:rtl w:val="0"/>
+              </w:rPr>
             </w:pPr>
             <w:r>
               <w:rPr>
                 <w:rFonts w:ascii="Times New Roman" w:hAnsi="Times New Roman"/>
                 <w:sz w:val="24"/>
                 <w:szCs w:val="24"/>
-                <w:rtl w:val="0"/>
+                <w:shd w:val="nil" w:color="auto" w:fill="auto"/>
+                <w:rtl w:val="0"/>
+                <w:lang w:val="en-US"/>
               </w:rPr>
               <w:t xml:space="preserve">    Thread thread = new Thread(</w:t>
             </w:r>
@@ -1685,12 +1830,20 @@
                 <w:tab w:val="left" w:pos="4320"/>
                 <w:tab w:val="left" w:pos="5040"/>
               </w:tabs>
+              <w:bidi w:val="0"/>
+              <w:ind w:left="0" w:right="0" w:firstLine="0"/>
+              <w:jc w:val="left"/>
+              <w:rPr>
+                <w:shd w:val="nil" w:color="auto" w:fill="auto"/>
+                <w:rtl w:val="0"/>
+              </w:rPr>
             </w:pPr>
             <w:r>
               <w:rPr>
                 <w:rFonts w:ascii="Times New Roman" w:hAnsi="Times New Roman"/>
                 <w:sz w:val="24"/>
                 <w:szCs w:val="24"/>
+                <w:shd w:val="nil" w:color="auto" w:fill="auto"/>
                 <w:rtl w:val="0"/>
               </w:rPr>
               <w:t xml:space="preserve">            () -&gt; {</w:t>
@@ -1708,12 +1861,20 @@
                 <w:tab w:val="left" w:pos="4320"/>
                 <w:tab w:val="left" w:pos="5040"/>
               </w:tabs>
+              <w:bidi w:val="0"/>
+              <w:ind w:left="0" w:right="0" w:firstLine="0"/>
+              <w:jc w:val="left"/>
+              <w:rPr>
+                <w:shd w:val="nil" w:color="auto" w:fill="auto"/>
+                <w:rtl w:val="0"/>
+              </w:rPr>
             </w:pPr>
             <w:r>
               <w:rPr>
                 <w:rFonts w:ascii="Times New Roman" w:hAnsi="Times New Roman"/>
                 <w:sz w:val="24"/>
                 <w:szCs w:val="24"/>
+                <w:shd w:val="nil" w:color="auto" w:fill="auto"/>
                 <w:rtl w:val="0"/>
               </w:rPr>
               <w:t xml:space="preserve">                result[0] = 1;</w:t>
@@ -1731,12 +1892,20 @@
                 <w:tab w:val="left" w:pos="4320"/>
                 <w:tab w:val="left" w:pos="5040"/>
               </w:tabs>
+              <w:bidi w:val="0"/>
+              <w:ind w:left="0" w:right="0" w:firstLine="0"/>
+              <w:jc w:val="left"/>
+              <w:rPr>
+                <w:shd w:val="nil" w:color="auto" w:fill="auto"/>
+                <w:rtl w:val="0"/>
+              </w:rPr>
             </w:pPr>
             <w:r>
               <w:rPr>
                 <w:rFonts w:ascii="Times New Roman" w:hAnsi="Times New Roman"/>
                 <w:sz w:val="24"/>
                 <w:szCs w:val="24"/>
+                <w:shd w:val="nil" w:color="auto" w:fill="auto"/>
                 <w:rtl w:val="0"/>
               </w:rPr>
               <w:t xml:space="preserve">            }</w:t>
@@ -1754,12 +1923,20 @@
                 <w:tab w:val="left" w:pos="4320"/>
                 <w:tab w:val="left" w:pos="5040"/>
               </w:tabs>
+              <w:bidi w:val="0"/>
+              <w:ind w:left="0" w:right="0" w:firstLine="0"/>
+              <w:jc w:val="left"/>
+              <w:rPr>
+                <w:shd w:val="nil" w:color="auto" w:fill="auto"/>
+                <w:rtl w:val="0"/>
+              </w:rPr>
             </w:pPr>
             <w:r>
               <w:rPr>
                 <w:rFonts w:ascii="Times New Roman" w:hAnsi="Times New Roman"/>
                 <w:sz w:val="24"/>
                 <w:szCs w:val="24"/>
+                <w:shd w:val="nil" w:color="auto" w:fill="auto"/>
                 <w:rtl w:val="0"/>
               </w:rPr>
               <w:t xml:space="preserve">    );</w:t>
@@ -1777,6 +1954,9 @@
                 <w:tab w:val="left" w:pos="4320"/>
                 <w:tab w:val="left" w:pos="5040"/>
               </w:tabs>
+              <w:rPr>
+                <w:shd w:val="nil" w:color="auto" w:fill="auto"/>
+              </w:rPr>
             </w:pPr>
           </w:p>
           <w:p>
@@ -1791,13 +1971,22 @@
                 <w:tab w:val="left" w:pos="4320"/>
                 <w:tab w:val="left" w:pos="5040"/>
               </w:tabs>
+              <w:bidi w:val="0"/>
+              <w:ind w:left="0" w:right="0" w:firstLine="0"/>
+              <w:jc w:val="left"/>
+              <w:rPr>
+                <w:shd w:val="nil" w:color="auto" w:fill="auto"/>
+                <w:rtl w:val="0"/>
+              </w:rPr>
             </w:pPr>
             <w:r>
               <w:rPr>
                 <w:rFonts w:ascii="Times New Roman" w:hAnsi="Times New Roman"/>
                 <w:sz w:val="24"/>
                 <w:szCs w:val="24"/>
-                <w:rtl w:val="0"/>
+                <w:shd w:val="nil" w:color="auto" w:fill="auto"/>
+                <w:rtl w:val="0"/>
+                <w:lang w:val="en-US"/>
               </w:rPr>
               <w:t xml:space="preserve">    thread.start();</w:t>
             </w:r>
@@ -1814,13 +2003,22 @@
                 <w:tab w:val="left" w:pos="4320"/>
                 <w:tab w:val="left" w:pos="5040"/>
               </w:tabs>
+              <w:bidi w:val="0"/>
+              <w:ind w:left="0" w:right="0" w:firstLine="0"/>
+              <w:jc w:val="left"/>
+              <w:rPr>
+                <w:shd w:val="nil" w:color="auto" w:fill="auto"/>
+                <w:rtl w:val="0"/>
+              </w:rPr>
             </w:pPr>
             <w:r>
               <w:rPr>
                 <w:rFonts w:ascii="Times New Roman" w:hAnsi="Times New Roman"/>
                 <w:sz w:val="24"/>
                 <w:szCs w:val="24"/>
-                <w:rtl w:val="0"/>
+                <w:shd w:val="nil" w:color="auto" w:fill="auto"/>
+                <w:rtl w:val="0"/>
+                <w:lang w:val="en-US"/>
               </w:rPr>
               <w:t xml:space="preserve">    thread.join();</w:t>
             </w:r>
@@ -1837,6 +2035,9 @@
                 <w:tab w:val="left" w:pos="4320"/>
                 <w:tab w:val="left" w:pos="5040"/>
               </w:tabs>
+              <w:rPr>
+                <w:shd w:val="nil" w:color="auto" w:fill="auto"/>
+              </w:rPr>
             </w:pPr>
           </w:p>
           <w:p>
@@ -1851,12 +2052,20 @@
                 <w:tab w:val="left" w:pos="4320"/>
                 <w:tab w:val="left" w:pos="5040"/>
               </w:tabs>
+              <w:bidi w:val="0"/>
+              <w:ind w:left="0" w:right="0" w:firstLine="0"/>
+              <w:jc w:val="left"/>
+              <w:rPr>
+                <w:shd w:val="nil" w:color="auto" w:fill="auto"/>
+                <w:rtl w:val="0"/>
+              </w:rPr>
             </w:pPr>
             <w:r>
               <w:rPr>
                 <w:rFonts w:ascii="Times New Roman" w:hAnsi="Times New Roman"/>
                 <w:sz w:val="24"/>
                 <w:szCs w:val="24"/>
+                <w:shd w:val="nil" w:color="auto" w:fill="auto"/>
                 <w:rtl w:val="0"/>
               </w:rPr>
               <w:t xml:space="preserve">    // </w:t>
@@ -1866,7 +2075,9 @@
                 <w:rFonts w:ascii="Times New Roman" w:hAnsi="Times New Roman" w:hint="default"/>
                 <w:sz w:val="24"/>
                 <w:szCs w:val="24"/>
-                <w:rtl w:val="0"/>
+                <w:shd w:val="nil" w:color="auto" w:fill="auto"/>
+                <w:rtl w:val="0"/>
+                <w:lang w:val="ru-RU"/>
               </w:rPr>
               <w:t>В основном потоке выполнится</w:t>
             </w:r>
@@ -1883,13 +2094,22 @@
                 <w:tab w:val="left" w:pos="4320"/>
                 <w:tab w:val="left" w:pos="5040"/>
               </w:tabs>
+              <w:bidi w:val="0"/>
+              <w:ind w:left="0" w:right="0" w:firstLine="0"/>
+              <w:jc w:val="left"/>
+              <w:rPr>
+                <w:shd w:val="nil" w:color="auto" w:fill="auto"/>
+                <w:rtl w:val="0"/>
+              </w:rPr>
             </w:pPr>
             <w:r>
               <w:rPr>
                 <w:rFonts w:ascii="Times New Roman" w:hAnsi="Times New Roman"/>
                 <w:sz w:val="24"/>
                 <w:szCs w:val="24"/>
-                <w:rtl w:val="0"/>
+                <w:shd w:val="nil" w:color="auto" w:fill="auto"/>
+                <w:rtl w:val="0"/>
+                <w:lang w:val="it-IT"/>
               </w:rPr>
               <w:t xml:space="preserve">    assertEquals(1, result[0]);</w:t>
             </w:r>
@@ -1906,12 +2126,19 @@
                 <w:tab w:val="left" w:pos="4320"/>
                 <w:tab w:val="left" w:pos="5040"/>
               </w:tabs>
+              <w:bidi w:val="0"/>
+              <w:ind w:left="0" w:right="0" w:firstLine="0"/>
+              <w:jc w:val="left"/>
+              <w:rPr>
+                <w:rtl w:val="0"/>
+              </w:rPr>
             </w:pPr>
             <w:r>
               <w:rPr>
                 <w:rFonts w:ascii="Times New Roman" w:hAnsi="Times New Roman"/>
                 <w:sz w:val="24"/>
                 <w:szCs w:val="24"/>
+                <w:shd w:val="nil" w:color="auto" w:fill="auto"/>
                 <w:rtl w:val="0"/>
               </w:rPr>
               <w:t>}</w:t>
@@ -1924,6 +2151,7 @@
       <w:pPr>
         <w:pStyle w:val="Normal.0"/>
         <w:widowControl w:val="0"/>
+        <w:ind w:left="108" w:hanging="108"/>
         <w:rPr>
           <w:rFonts w:ascii="Times New Roman" w:cs="Times New Roman" w:hAnsi="Times New Roman" w:eastAsia="Times New Roman"/>
         </w:rPr>
@@ -1932,11 +2160,11 @@
     <w:p>
       <w:pPr>
         <w:pStyle w:val="Normal.0"/>
+        <w:widowControl w:val="0"/>
       </w:pPr>
       <w:r>
         <w:rPr>
           <w:rFonts w:ascii="Times New Roman" w:cs="Times New Roman" w:hAnsi="Times New Roman" w:eastAsia="Times New Roman"/>
-          <w:lang w:val="en-US"/>
         </w:rPr>
       </w:r>
     </w:p>
@@ -2473,6 +2701,9 @@
       <w:shd w:val="nil" w:color="auto" w:fill="auto"/>
       <w:vertAlign w:val="baseline"/>
       <w:lang w:val="ru-RU"/>
+      <w14:textOutline>
+        <w14:noFill/>
+      </w14:textOutline>
       <w14:textFill>
         <w14:solidFill>
           <w14:srgbClr w14:val="000000"/>
@@ -2497,7 +2728,7 @@
       <w:outlineLvl w:val="9"/>
     </w:pPr>
     <w:rPr>
-      <w:rFonts w:ascii="Helvetica Neue" w:cs="Helvetica Neue" w:hAnsi="Helvetica Neue" w:eastAsia="Helvetica Neue"/>
+      <w:rFonts w:ascii="Helvetica Neue" w:cs="Arial Unicode MS" w:hAnsi="Helvetica Neue" w:eastAsia="Arial Unicode MS"/>
       <w:b w:val="0"/>
       <w:bCs w:val="0"/>
       <w:i w:val="0"/>
@@ -2513,11 +2744,12 @@
       <w:position w:val="0"/>
       <w:sz w:val="22"/>
       <w:szCs w:val="22"/>
-      <w:u w:val="none"/>
+      <w:u w:val="none" w:color="000000"/>
       <w:shd w:val="nil" w:color="auto" w:fill="auto"/>
       <w:vertAlign w:val="baseline"/>
-      <w14:textOutline>
+      <w14:textOutline w14:w="12700" w14:cap="flat">
         <w14:noFill/>
+        <w14:miter w14:lim="400000"/>
       </w14:textOutline>
       <w14:textFill>
         <w14:solidFill>
@@ -2722,17 +2954,17 @@
         <a:solidFill>
           <a:srgbClr val="FFFFFF"/>
         </a:solidFill>
-        <a:ln w="12700" cap="flat">
+        <a:ln w="25400" cap="flat">
           <a:solidFill>
             <a:schemeClr val="accent1"/>
           </a:solidFill>
           <a:prstDash val="solid"/>
-          <a:miter lim="800000"/>
+          <a:round/>
         </a:ln>
         <a:effectLst/>
         <a:sp3d/>
       </a:spPr>
-      <a:bodyPr rot="0" spcFirstLastPara="1" vertOverflow="overflow" horzOverflow="overflow" vert="horz" wrap="square" lIns="45719" tIns="45719" rIns="45719" bIns="45719" numCol="1" spcCol="38100" rtlCol="0" anchor="ctr" upright="0">
+      <a:bodyPr rot="0" spcFirstLastPara="1" vertOverflow="overflow" horzOverflow="overflow" vert="horz" wrap="square" lIns="45718" tIns="45718" rIns="45718" bIns="45718" numCol="1" spcCol="38100" rtlCol="0" anchor="ctr" upright="0">
         <a:spAutoFit/>
       </a:bodyPr>
       <a:lstStyle>
@@ -2760,10 +2992,10 @@
             </a:solidFill>
             <a:effectLst/>
             <a:uFillTx/>
-            <a:latin typeface="Calibri"/>
-            <a:ea typeface="Calibri"/>
-            <a:cs typeface="Calibri"/>
-            <a:sym typeface="Calibri"/>
+            <a:latin typeface="+mn-lt"/>
+            <a:ea typeface="+mn-ea"/>
+            <a:cs typeface="+mn-cs"/>
+            <a:sym typeface="Helvetica Neue"/>
           </a:defRPr>
         </a:defPPr>
         <a:lvl1pPr marL="0" marR="0" indent="0" algn="l" defTabSz="914400" rtl="0" fontAlgn="auto" latinLnBrk="1" hangingPunct="0">
@@ -3011,12 +3243,12 @@
     <a:lnDef>
       <a:spPr>
         <a:noFill/>
-        <a:ln w="12700" cap="flat">
+        <a:ln w="25400" cap="flat">
           <a:solidFill>
             <a:schemeClr val="accent1"/>
           </a:solidFill>
           <a:prstDash val="solid"/>
-          <a:miter lim="800000"/>
+          <a:round/>
         </a:ln>
         <a:effectLst/>
         <a:sp3d/>
@@ -3303,7 +3535,7 @@
         <a:effectLst/>
         <a:sp3d/>
       </a:spPr>
-      <a:bodyPr rot="0" spcFirstLastPara="1" vertOverflow="overflow" horzOverflow="overflow" vert="horz" wrap="square" lIns="45719" tIns="45719" rIns="45719" bIns="45719" numCol="1" spcCol="38100" rtlCol="0" anchor="t" upright="0">
+      <a:bodyPr rot="0" spcFirstLastPara="1" vertOverflow="overflow" horzOverflow="overflow" vert="horz" wrap="square" lIns="45718" tIns="45718" rIns="45718" bIns="45718" numCol="1" spcCol="38100" rtlCol="0" anchor="t" upright="0">
         <a:spAutoFit/>
       </a:bodyPr>
       <a:lstStyle>
@@ -3331,10 +3563,10 @@
             </a:solidFill>
             <a:effectLst/>
             <a:uFillTx/>
-            <a:latin typeface="Calibri"/>
-            <a:ea typeface="Calibri"/>
-            <a:cs typeface="Calibri"/>
-            <a:sym typeface="Calibri"/>
+            <a:latin typeface="+mn-lt"/>
+            <a:ea typeface="+mn-ea"/>
+            <a:cs typeface="+mn-cs"/>
+            <a:sym typeface="Helvetica Neue"/>
           </a:defRPr>
         </a:defPPr>
         <a:lvl1pPr marL="0" marR="0" indent="0" algn="l" defTabSz="914400" rtl="0" fontAlgn="auto" latinLnBrk="1" hangingPunct="0">

</xml_diff>

<commit_message>
204-213 detectors from preliminary_list_of_detectors.pdf. Also edited past documents.
</commit_message>
<xml_diff>
--- a/src/main/docs/vulnerabilities_docs/MAJOR/FB.IJU_ASSERT_METHOD_INVOKED_FROM_RUN_METHOD.docx
+++ b/src/main/docs/vulnerabilities_docs/MAJOR/FB.IJU_ASSERT_METHOD_INVOKED_FROM_RUN_METHOD.docx
@@ -5,17 +5,12 @@
     <w:p>
       <w:pPr>
         <w:pStyle w:val="td_text"/>
-        <w:numPr>
-          <w:ilvl w:val="2"/>
-          <w:numId w:val="2"/>
-        </w:numPr>
         <w:bidi w:val="0"/>
-        <w:ind w:right="0"/>
+        <w:ind w:left="720" w:right="0" w:firstLine="0"/>
         <w:jc w:val="both"/>
         <w:rPr>
-          <w:rFonts w:ascii="Times New Roman" w:hAnsi="Times New Roman"/>
+          <w:rFonts w:ascii="Times New Roman" w:cs="Times New Roman" w:hAnsi="Times New Roman" w:eastAsia="Times New Roman"/>
           <w:rtl w:val="0"/>
-          <w:lang w:val="ru-RU"/>
         </w:rPr>
       </w:pPr>
       <w:r>
@@ -30,26 +25,17 @@
     <w:p>
       <w:pPr>
         <w:pStyle w:val="td_text"/>
-        <w:bidi w:val="0"/>
-        <w:ind w:left="720" w:right="0" w:firstLine="0"/>
-        <w:jc w:val="both"/>
+        <w:ind w:left="720" w:firstLine="0"/>
+        <w:rPr>
+          <w:rFonts w:ascii="Times New Roman" w:cs="Times New Roman" w:hAnsi="Times New Roman" w:eastAsia="Times New Roman"/>
+        </w:rPr>
+      </w:pPr>
+      <w:r>
         <w:rPr>
           <w:rFonts w:ascii="Times New Roman" w:cs="Times New Roman" w:hAnsi="Times New Roman" w:eastAsia="Times New Roman"/>
           <w:rtl w:val="0"/>
         </w:rPr>
-      </w:pPr>
-      <w:r>
-        <w:rPr>
-          <w:rFonts w:ascii="Times New Roman" w:cs="Times New Roman" w:hAnsi="Times New Roman" w:eastAsia="Times New Roman"/>
-        </w:rPr>
         <w:tab/>
-      </w:r>
-      <w:r>
-        <w:rPr>
-          <w:rFonts w:ascii="Times New Roman" w:hAnsi="Times New Roman" w:hint="default"/>
-          <w:rtl w:val="0"/>
-          <w:lang w:val="ru-RU"/>
-        </w:rPr>
         <w:t>Ошибка Детектор определяет ошибку</w:t>
       </w:r>
       <w:r>
@@ -259,7 +245,7 @@
       <w:tblPr>
         <w:tblW w:w="9335" w:type="dxa"/>
         <w:jc w:val="left"/>
-        <w:tblInd w:w="216" w:type="dxa"/>
+        <w:tblInd w:w="432" w:type="dxa"/>
         <w:tblBorders>
           <w:top w:val="single" w:color="ffffff" w:sz="8" w:space="0" w:shadow="0" w:frame="0"/>
           <w:left w:val="single" w:color="ffffff" w:sz="8" w:space="0" w:shadow="0" w:frame="0"/>
@@ -280,7 +266,7 @@
           <w:shd w:val="clear" w:color="auto" w:fill="cdd4e9"/>
         </w:tblPrEx>
         <w:trPr>
-          <w:trHeight w:val="725" w:hRule="atLeast"/>
+          <w:trHeight w:val="765" w:hRule="atLeast"/>
         </w:trPr>
         <w:tc>
           <w:tcPr>
@@ -373,7 +359,7 @@
           <w:shd w:val="clear" w:color="auto" w:fill="cdd4e9"/>
         </w:tblPrEx>
         <w:trPr>
-          <w:trHeight w:val="735" w:hRule="atLeast"/>
+          <w:trHeight w:val="775" w:hRule="atLeast"/>
         </w:trPr>
         <w:tc>
           <w:tcPr>
@@ -448,7 +434,7 @@
           <w:shd w:val="clear" w:color="auto" w:fill="cdd4e9"/>
         </w:tblPrEx>
         <w:trPr>
-          <w:trHeight w:val="725" w:hRule="atLeast"/>
+          <w:trHeight w:val="765" w:hRule="atLeast"/>
         </w:trPr>
         <w:tc>
           <w:tcPr>
@@ -513,7 +499,7 @@
                 <w:rtl w:val="0"/>
                 <w:lang w:val="ru-RU"/>
               </w:rPr>
-              <w:t>UAST</w:t>
+              <w:t>SpotBugs</w:t>
             </w:r>
           </w:p>
         </w:tc>
@@ -523,7 +509,7 @@
           <w:shd w:val="clear" w:color="auto" w:fill="cdd4e9"/>
         </w:tblPrEx>
         <w:trPr>
-          <w:trHeight w:val="515" w:hRule="atLeast"/>
+          <w:trHeight w:val="555" w:hRule="atLeast"/>
         </w:trPr>
         <w:tc>
           <w:tcPr>
@@ -599,7 +585,7 @@
           <w:shd w:val="clear" w:color="auto" w:fill="cdd4e9"/>
         </w:tblPrEx>
         <w:trPr>
-          <w:trHeight w:val="515" w:hRule="atLeast"/>
+          <w:trHeight w:val="555" w:hRule="atLeast"/>
         </w:trPr>
         <w:tc>
           <w:tcPr>
@@ -660,12 +646,12 @@
             </w:pPr>
             <w:r>
               <w:rPr>
-                <w:rFonts w:ascii="Times New Roman" w:hAnsi="Times New Roman"/>
-                <w:shd w:val="nil" w:color="auto" w:fill="auto"/>
-                <w:rtl w:val="0"/>
-                <w:lang w:val="en-US"/>
-              </w:rPr>
-              <w:t>CWE-617 (Reachable Assertion)</w:t>
+                <w:rFonts w:ascii="Times New Roman" w:hAnsi="Times New Roman" w:hint="default"/>
+                <w:shd w:val="nil" w:color="auto" w:fill="auto"/>
+                <w:rtl w:val="0"/>
+                <w:lang w:val="ru-RU"/>
+              </w:rPr>
+              <w:t>—</w:t>
             </w:r>
           </w:p>
         </w:tc>
@@ -675,7 +661,7 @@
           <w:shd w:val="clear" w:color="auto" w:fill="cdd4e9"/>
         </w:tblPrEx>
         <w:trPr>
-          <w:trHeight w:val="515" w:hRule="atLeast"/>
+          <w:trHeight w:val="555" w:hRule="atLeast"/>
         </w:trPr>
         <w:tc>
           <w:tcPr>
@@ -751,7 +737,7 @@
           <w:shd w:val="clear" w:color="auto" w:fill="cdd4e9"/>
         </w:tblPrEx>
         <w:trPr>
-          <w:trHeight w:val="930" w:hRule="atLeast"/>
+          <w:trHeight w:val="970" w:hRule="atLeast"/>
         </w:trPr>
         <w:tc>
           <w:tcPr>
@@ -873,7 +859,7 @@
           <w:shd w:val="clear" w:color="auto" w:fill="cdd4e9"/>
         </w:tblPrEx>
         <w:trPr>
-          <w:trHeight w:val="960" w:hRule="atLeast"/>
+          <w:trHeight w:val="1000" w:hRule="atLeast"/>
         </w:trPr>
         <w:tc>
           <w:tcPr>
@@ -936,6 +922,7 @@
             <w:r>
               <w:rPr>
                 <w:rFonts w:ascii="Times New Roman" w:hAnsi="Times New Roman" w:hint="default"/>
+                <w:shd w:val="nil" w:color="auto" w:fill="auto"/>
                 <w:rtl w:val="0"/>
                 <w:lang w:val="ru-RU"/>
               </w:rPr>
@@ -944,6 +931,7 @@
             <w:r>
               <w:rPr>
                 <w:rFonts w:ascii="Times New Roman" w:hAnsi="Times New Roman"/>
+                <w:shd w:val="nil" w:color="auto" w:fill="auto"/>
                 <w:rtl w:val="0"/>
                 <w:lang w:val="ru-RU"/>
               </w:rPr>
@@ -952,6 +940,7 @@
             <w:r>
               <w:rPr>
                 <w:rFonts w:ascii="Times New Roman" w:hAnsi="Times New Roman" w:hint="default"/>
+                <w:shd w:val="nil" w:color="auto" w:fill="auto"/>
                 <w:rtl w:val="0"/>
                 <w:lang w:val="ru-RU"/>
               </w:rPr>
@@ -960,6 +949,7 @@
             <w:r>
               <w:rPr>
                 <w:rFonts w:ascii="Times New Roman" w:hAnsi="Times New Roman"/>
+                <w:shd w:val="nil" w:color="auto" w:fill="auto"/>
                 <w:rtl w:val="0"/>
                 <w:lang w:val="ru-RU"/>
               </w:rPr>
@@ -968,6 +958,7 @@
             <w:r>
               <w:rPr>
                 <w:rFonts w:ascii="Times New Roman" w:hAnsi="Times New Roman" w:hint="default"/>
+                <w:shd w:val="nil" w:color="auto" w:fill="auto"/>
                 <w:rtl w:val="0"/>
                 <w:lang w:val="ru-RU"/>
               </w:rPr>
@@ -976,6 +967,7 @@
             <w:r>
               <w:rPr>
                 <w:rFonts w:ascii="Times New Roman" w:hAnsi="Times New Roman"/>
+                <w:shd w:val="nil" w:color="auto" w:fill="auto"/>
                 <w:rtl w:val="0"/>
                 <w:lang w:val="ru-RU"/>
               </w:rPr>
@@ -984,6 +976,7 @@
             <w:r>
               <w:rPr>
                 <w:rFonts w:ascii="Times New Roman" w:hAnsi="Times New Roman" w:hint="default"/>
+                <w:shd w:val="nil" w:color="auto" w:fill="auto"/>
                 <w:rtl w:val="0"/>
                 <w:lang w:val="ru-RU"/>
               </w:rPr>
@@ -992,6 +985,7 @@
             <w:r>
               <w:rPr>
                 <w:rFonts w:ascii="Times New Roman" w:hAnsi="Times New Roman"/>
+                <w:shd w:val="nil" w:color="auto" w:fill="auto"/>
                 <w:rtl w:val="0"/>
                 <w:lang w:val="ru-RU"/>
               </w:rPr>
@@ -1000,6 +994,7 @@
             <w:r>
               <w:rPr>
                 <w:rFonts w:ascii="Times New Roman" w:hAnsi="Times New Roman" w:hint="default"/>
+                <w:shd w:val="nil" w:color="auto" w:fill="auto"/>
                 <w:rtl w:val="0"/>
                 <w:lang w:val="ru-RU"/>
               </w:rPr>
@@ -1008,6 +1003,7 @@
             <w:r>
               <w:rPr>
                 <w:rFonts w:ascii="Times New Roman" w:hAnsi="Times New Roman"/>
+                <w:shd w:val="nil" w:color="auto" w:fill="auto"/>
                 <w:rtl w:val="0"/>
                 <w:lang w:val="ru-RU"/>
               </w:rPr>
@@ -1016,6 +1012,7 @@
             <w:r>
               <w:rPr>
                 <w:rFonts w:ascii="Times New Roman" w:hAnsi="Times New Roman" w:hint="default"/>
+                <w:shd w:val="nil" w:color="auto" w:fill="auto"/>
                 <w:rtl w:val="0"/>
                 <w:lang w:val="ru-RU"/>
               </w:rPr>
@@ -1024,6 +1021,7 @@
             <w:r>
               <w:rPr>
                 <w:rFonts w:ascii="Times New Roman" w:hAnsi="Times New Roman"/>
+                <w:shd w:val="nil" w:color="auto" w:fill="auto"/>
                 <w:rtl w:val="0"/>
                 <w:lang w:val="ru-RU"/>
               </w:rPr>
@@ -1038,6 +1036,30 @@
         <w:pStyle w:val="td_text"/>
         <w:widowControl w:val="0"/>
         <w:spacing w:line="240" w:lineRule="auto"/>
+        <w:ind w:left="324" w:hanging="324"/>
+        <w:jc w:val="left"/>
+        <w:rPr>
+          <w:rFonts w:ascii="Times New Roman" w:cs="Times New Roman" w:hAnsi="Times New Roman" w:eastAsia="Times New Roman"/>
+        </w:rPr>
+      </w:pPr>
+    </w:p>
+    <w:p>
+      <w:pPr>
+        <w:pStyle w:val="td_text"/>
+        <w:widowControl w:val="0"/>
+        <w:spacing w:line="240" w:lineRule="auto"/>
+        <w:ind w:left="216" w:hanging="216"/>
+        <w:jc w:val="left"/>
+        <w:rPr>
+          <w:rFonts w:ascii="Times New Roman" w:cs="Times New Roman" w:hAnsi="Times New Roman" w:eastAsia="Times New Roman"/>
+        </w:rPr>
+      </w:pPr>
+    </w:p>
+    <w:p>
+      <w:pPr>
+        <w:pStyle w:val="td_text"/>
+        <w:widowControl w:val="0"/>
+        <w:spacing w:line="240" w:lineRule="auto"/>
         <w:ind w:left="108" w:hanging="108"/>
         <w:jc w:val="left"/>
         <w:rPr>
@@ -1228,7 +1250,7 @@
       <w:tblPr>
         <w:tblW w:w="9345" w:type="dxa"/>
         <w:jc w:val="left"/>
-        <w:tblInd w:w="216" w:type="dxa"/>
+        <w:tblInd w:w="432" w:type="dxa"/>
         <w:tblBorders>
           <w:top w:val="single" w:color="ffffff" w:sz="8" w:space="0" w:shadow="0" w:frame="0"/>
           <w:left w:val="single" w:color="ffffff" w:sz="8" w:space="0" w:shadow="0" w:frame="0"/>
@@ -1249,7 +1271,7 @@
           <w:shd w:val="clear" w:color="auto" w:fill="cdd4e9"/>
         </w:tblPrEx>
         <w:trPr>
-          <w:trHeight w:val="310" w:hRule="atLeast"/>
+          <w:trHeight w:val="330" w:hRule="atLeast"/>
         </w:trPr>
         <w:tc>
           <w:tcPr>
@@ -1323,7 +1345,7 @@
           <w:shd w:val="clear" w:color="auto" w:fill="cdd4e9"/>
         </w:tblPrEx>
         <w:trPr>
-          <w:trHeight w:val="5110" w:hRule="atLeast"/>
+          <w:trHeight w:val="5130" w:hRule="atLeast"/>
         </w:trPr>
         <w:tc>
           <w:tcPr>
@@ -2151,7 +2173,7 @@
       <w:pPr>
         <w:pStyle w:val="Normal.0"/>
         <w:widowControl w:val="0"/>
-        <w:ind w:left="108" w:hanging="108"/>
+        <w:ind w:left="324" w:hanging="324"/>
         <w:rPr>
           <w:rFonts w:ascii="Times New Roman" w:cs="Times New Roman" w:hAnsi="Times New Roman" w:eastAsia="Times New Roman"/>
         </w:rPr>
@@ -2161,6 +2183,7 @@
       <w:pPr>
         <w:pStyle w:val="Normal.0"/>
         <w:widowControl w:val="0"/>
+        <w:ind w:left="216" w:hanging="216"/>
       </w:pPr>
       <w:r>
         <w:rPr>
@@ -2201,259 +2224,6 @@
     <w:r/>
   </w:p>
 </w:hdr>
-</file>
-
-<file path=word/numbering.xml><?xml version="1.0" encoding="utf-8"?>
-<w:numbering xmlns:w="http://schemas.openxmlformats.org/wordprocessingml/2006/main" xmlns:wp="http://schemas.openxmlformats.org/drawingml/2006/wordprocessingDrawing" xmlns:w14="http://schemas.microsoft.com/office/word/2010/wordml" xmlns:r="http://schemas.openxmlformats.org/officeDocument/2006/relationships" xmlns:v="urn:schemas-microsoft-com:vml" xmlns:o="urn:schemas-microsoft-com:office:office">
-  <w:abstractNum w:abstractNumId="0">
-    <w:multiLevelType w:val="hybridMultilevel"/>
-    <w:numStyleLink w:val="Импортированный стиль 3"/>
-  </w:abstractNum>
-  <w:abstractNum w:abstractNumId="1">
-    <w:multiLevelType w:val="hybridMultilevel"/>
-    <w:styleLink w:val="Импортированный стиль 3"/>
-    <w:lvl w:ilvl="0">
-      <w:start w:val="1"/>
-      <w:numFmt w:val="decimal"/>
-      <w:suff w:val="tab"/>
-      <w:lvlText w:val="%1."/>
-      <w:lvlJc w:val="left"/>
-      <w:pPr>
-        <w:ind w:left="540" w:hanging="540"/>
-      </w:pPr>
-      <w:rPr>
-        <w:rFonts w:hAnsi="Arial Unicode MS"/>
-        <w:caps w:val="0"/>
-        <w:smallCaps w:val="0"/>
-        <w:strike w:val="0"/>
-        <w:dstrike w:val="0"/>
-        <w:outline w:val="0"/>
-        <w:emboss w:val="0"/>
-        <w:imprint w:val="0"/>
-        <w:spacing w:val="0"/>
-        <w:w w:val="100"/>
-        <w:kern w:val="0"/>
-        <w:position w:val="0"/>
-        <w:highlight w:val="none"/>
-        <w:vertAlign w:val="baseline"/>
-      </w:rPr>
-    </w:lvl>
-    <w:lvl w:ilvl="1">
-      <w:start w:val="1"/>
-      <w:numFmt w:val="decimal"/>
-      <w:suff w:val="tab"/>
-      <w:lvlText w:val="%1.%2."/>
-      <w:lvlJc w:val="left"/>
-      <w:pPr>
-        <w:ind w:left="965" w:hanging="540"/>
-      </w:pPr>
-      <w:rPr>
-        <w:rFonts w:hAnsi="Arial Unicode MS"/>
-        <w:caps w:val="0"/>
-        <w:smallCaps w:val="0"/>
-        <w:strike w:val="0"/>
-        <w:dstrike w:val="0"/>
-        <w:outline w:val="0"/>
-        <w:emboss w:val="0"/>
-        <w:imprint w:val="0"/>
-        <w:spacing w:val="0"/>
-        <w:w w:val="100"/>
-        <w:kern w:val="0"/>
-        <w:position w:val="0"/>
-        <w:highlight w:val="none"/>
-        <w:vertAlign w:val="baseline"/>
-      </w:rPr>
-    </w:lvl>
-    <w:lvl w:ilvl="2">
-      <w:start w:val="1"/>
-      <w:numFmt w:val="decimal"/>
-      <w:suff w:val="tab"/>
-      <w:lvlText w:val="%3."/>
-      <w:lvlJc w:val="left"/>
-      <w:pPr>
-        <w:ind w:left="851" w:hanging="851"/>
-      </w:pPr>
-      <w:rPr>
-        <w:rFonts w:hAnsi="Arial Unicode MS"/>
-        <w:caps w:val="0"/>
-        <w:smallCaps w:val="0"/>
-        <w:strike w:val="0"/>
-        <w:dstrike w:val="0"/>
-        <w:outline w:val="0"/>
-        <w:emboss w:val="0"/>
-        <w:imprint w:val="0"/>
-        <w:spacing w:val="0"/>
-        <w:w w:val="100"/>
-        <w:kern w:val="0"/>
-        <w:position w:val="0"/>
-        <w:highlight w:val="none"/>
-        <w:vertAlign w:val="baseline"/>
-      </w:rPr>
-    </w:lvl>
-    <w:lvl w:ilvl="3">
-      <w:start w:val="1"/>
-      <w:numFmt w:val="decimal"/>
-      <w:suff w:val="tab"/>
-      <w:lvlText w:val="%3.%4."/>
-      <w:lvlJc w:val="left"/>
-      <w:pPr>
-        <w:ind w:left="1276" w:hanging="851"/>
-      </w:pPr>
-      <w:rPr>
-        <w:rFonts w:hAnsi="Arial Unicode MS"/>
-        <w:caps w:val="0"/>
-        <w:smallCaps w:val="0"/>
-        <w:strike w:val="0"/>
-        <w:dstrike w:val="0"/>
-        <w:outline w:val="0"/>
-        <w:emboss w:val="0"/>
-        <w:imprint w:val="0"/>
-        <w:spacing w:val="0"/>
-        <w:w w:val="100"/>
-        <w:kern w:val="0"/>
-        <w:position w:val="0"/>
-        <w:highlight w:val="none"/>
-        <w:vertAlign w:val="baseline"/>
-      </w:rPr>
-    </w:lvl>
-    <w:lvl w:ilvl="4">
-      <w:start w:val="1"/>
-      <w:numFmt w:val="decimal"/>
-      <w:suff w:val="tab"/>
-      <w:lvlText w:val="%3.%4.%5."/>
-      <w:lvlJc w:val="left"/>
-      <w:pPr>
-        <w:ind w:left="2061" w:hanging="1211"/>
-      </w:pPr>
-      <w:rPr>
-        <w:rFonts w:hAnsi="Arial Unicode MS"/>
-        <w:caps w:val="0"/>
-        <w:smallCaps w:val="0"/>
-        <w:strike w:val="0"/>
-        <w:dstrike w:val="0"/>
-        <w:outline w:val="0"/>
-        <w:emboss w:val="0"/>
-        <w:imprint w:val="0"/>
-        <w:spacing w:val="0"/>
-        <w:w w:val="100"/>
-        <w:kern w:val="0"/>
-        <w:position w:val="0"/>
-        <w:highlight w:val="none"/>
-        <w:vertAlign w:val="baseline"/>
-      </w:rPr>
-    </w:lvl>
-    <w:lvl w:ilvl="5">
-      <w:start w:val="1"/>
-      <w:numFmt w:val="decimal"/>
-      <w:suff w:val="tab"/>
-      <w:lvlText w:val="%3.%4.%5.%6."/>
-      <w:lvlJc w:val="left"/>
-      <w:pPr>
-        <w:ind w:left="2486" w:hanging="1211"/>
-      </w:pPr>
-      <w:rPr>
-        <w:rFonts w:hAnsi="Arial Unicode MS"/>
-        <w:caps w:val="0"/>
-        <w:smallCaps w:val="0"/>
-        <w:strike w:val="0"/>
-        <w:dstrike w:val="0"/>
-        <w:outline w:val="0"/>
-        <w:emboss w:val="0"/>
-        <w:imprint w:val="0"/>
-        <w:spacing w:val="0"/>
-        <w:w w:val="100"/>
-        <w:kern w:val="0"/>
-        <w:position w:val="0"/>
-        <w:highlight w:val="none"/>
-        <w:vertAlign w:val="baseline"/>
-      </w:rPr>
-    </w:lvl>
-    <w:lvl w:ilvl="6">
-      <w:start w:val="1"/>
-      <w:numFmt w:val="decimal"/>
-      <w:suff w:val="tab"/>
-      <w:lvlText w:val="%3.%4.%5.%6.%7."/>
-      <w:lvlJc w:val="left"/>
-      <w:pPr>
-        <w:ind w:left="3271" w:hanging="1571"/>
-      </w:pPr>
-      <w:rPr>
-        <w:rFonts w:hAnsi="Arial Unicode MS"/>
-        <w:caps w:val="0"/>
-        <w:smallCaps w:val="0"/>
-        <w:strike w:val="0"/>
-        <w:dstrike w:val="0"/>
-        <w:outline w:val="0"/>
-        <w:emboss w:val="0"/>
-        <w:imprint w:val="0"/>
-        <w:spacing w:val="0"/>
-        <w:w w:val="100"/>
-        <w:kern w:val="0"/>
-        <w:position w:val="0"/>
-        <w:highlight w:val="none"/>
-        <w:vertAlign w:val="baseline"/>
-      </w:rPr>
-    </w:lvl>
-    <w:lvl w:ilvl="7">
-      <w:start w:val="1"/>
-      <w:numFmt w:val="decimal"/>
-      <w:suff w:val="tab"/>
-      <w:lvlText w:val="%3.%4.%5.%6.%7.%8."/>
-      <w:lvlJc w:val="left"/>
-      <w:pPr>
-        <w:ind w:left="3696" w:hanging="1571"/>
-      </w:pPr>
-      <w:rPr>
-        <w:rFonts w:hAnsi="Arial Unicode MS"/>
-        <w:caps w:val="0"/>
-        <w:smallCaps w:val="0"/>
-        <w:strike w:val="0"/>
-        <w:dstrike w:val="0"/>
-        <w:outline w:val="0"/>
-        <w:emboss w:val="0"/>
-        <w:imprint w:val="0"/>
-        <w:spacing w:val="0"/>
-        <w:w w:val="100"/>
-        <w:kern w:val="0"/>
-        <w:position w:val="0"/>
-        <w:highlight w:val="none"/>
-        <w:vertAlign w:val="baseline"/>
-      </w:rPr>
-    </w:lvl>
-    <w:lvl w:ilvl="8">
-      <w:start w:val="1"/>
-      <w:numFmt w:val="decimal"/>
-      <w:suff w:val="tab"/>
-      <w:lvlText w:val="%3.%4.%5.%6.%7.%8.%9."/>
-      <w:lvlJc w:val="left"/>
-      <w:pPr>
-        <w:ind w:left="4481" w:hanging="1931"/>
-      </w:pPr>
-      <w:rPr>
-        <w:rFonts w:hAnsi="Arial Unicode MS"/>
-        <w:caps w:val="0"/>
-        <w:smallCaps w:val="0"/>
-        <w:strike w:val="0"/>
-        <w:dstrike w:val="0"/>
-        <w:outline w:val="0"/>
-        <w:emboss w:val="0"/>
-        <w:imprint w:val="0"/>
-        <w:spacing w:val="0"/>
-        <w:w w:val="100"/>
-        <w:kern w:val="0"/>
-        <w:position w:val="0"/>
-        <w:highlight w:val="none"/>
-        <w:vertAlign w:val="baseline"/>
-      </w:rPr>
-    </w:lvl>
-  </w:abstractNum>
-  <w:num w:numId="1">
-    <w:abstractNumId w:val="1"/>
-  </w:num>
-  <w:num w:numId="2">
-    <w:abstractNumId w:val="0"/>
-  </w:num>
-</w:numbering>
 </file>
 
 <file path=word/styles.xml><?xml version="1.0" encoding="utf-8"?>
@@ -2656,14 +2426,6 @@
       </w14:textFill>
     </w:rPr>
   </w:style>
-  <w:style w:type="numbering" w:styleId="Импортированный стиль 3">
-    <w:name w:val="Импортированный стиль 3"/>
-    <w:pPr>
-      <w:numPr>
-        <w:numId w:val="1"/>
-      </w:numPr>
-    </w:pPr>
-  </w:style>
   <w:style w:type="paragraph" w:styleId="Normal.0">
     <w:name w:val="Normal"/>
     <w:next w:val="Normal.0"/>
@@ -2701,8 +2463,9 @@
       <w:shd w:val="nil" w:color="auto" w:fill="auto"/>
       <w:vertAlign w:val="baseline"/>
       <w:lang w:val="ru-RU"/>
-      <w14:textOutline>
+      <w14:textOutline w14:w="12700" w14:cap="flat">
         <w14:noFill/>
+        <w14:miter w14:lim="400000"/>
       </w14:textOutline>
       <w14:textFill>
         <w14:solidFill>

</xml_diff>